<commit_message>
Actualizado documento sprint 4
Se actualiza información del documento del sprint 4
</commit_message>
<xml_diff>
--- a/Documentacion/Sprint 4/G3-Proyecto-WEB-Sprint 4.docx
+++ b/Documentacion/Sprint 4/G3-Proyecto-WEB-Sprint 4.docx
@@ -119,33 +119,11 @@
           <w:lang w:val="es-ES"/>
         </w:rPr>
       </w:pPr>
-      <w:proofErr w:type="spellStart"/>
       <w:r>
         <w:rPr>
           <w:lang w:val="es-ES"/>
         </w:rPr>
-        <w:t>Daily</w:t>
-      </w:r>
-      <w:proofErr w:type="spellEnd"/>
-      <w:r>
-        <w:rPr>
-          <w:lang w:val="es-ES"/>
-        </w:rPr>
-        <w:t xml:space="preserve"> </w:t>
-      </w:r>
-      <w:proofErr w:type="gramStart"/>
-      <w:r>
-        <w:rPr>
-          <w:lang w:val="es-ES"/>
-        </w:rPr>
-        <w:t>Meeting</w:t>
-      </w:r>
-      <w:proofErr w:type="gramEnd"/>
-      <w:r>
-        <w:rPr>
-          <w:lang w:val="es-ES"/>
-        </w:rPr>
-        <w:t xml:space="preserve"> </w:t>
+        <w:t xml:space="preserve">Daily Meeting </w:t>
       </w:r>
     </w:p>
     <w:p>
@@ -239,59 +217,25 @@
                 <w:lang w:eastAsia="es-CO"/>
               </w:rPr>
             </w:pPr>
-            <w:proofErr w:type="spellStart"/>
-            <w:r>
-              <w:rPr>
-                <w:rFonts w:ascii="Calibri" w:eastAsia="Times New Roman" w:hAnsi="Calibri" w:cs="Calibri"/>
-                <w:b/>
-                <w:bCs/>
-                <w:color w:val="000000"/>
-                <w:lang w:eastAsia="es-CO"/>
-              </w:rPr>
-              <w:t>Daily</w:t>
-            </w:r>
-            <w:proofErr w:type="spellEnd"/>
-            <w:r>
-              <w:rPr>
-                <w:rFonts w:ascii="Calibri" w:eastAsia="Times New Roman" w:hAnsi="Calibri" w:cs="Calibri"/>
-                <w:b/>
-                <w:bCs/>
-                <w:color w:val="000000"/>
-                <w:lang w:eastAsia="es-CO"/>
-              </w:rPr>
-              <w:t xml:space="preserve"> </w:t>
-            </w:r>
-            <w:proofErr w:type="gramStart"/>
-            <w:r>
-              <w:rPr>
-                <w:rFonts w:ascii="Calibri" w:eastAsia="Times New Roman" w:hAnsi="Calibri" w:cs="Calibri"/>
-                <w:b/>
-                <w:bCs/>
-                <w:color w:val="000000"/>
-                <w:lang w:eastAsia="es-CO"/>
-              </w:rPr>
-              <w:t xml:space="preserve">Meeting </w:t>
-            </w:r>
-            <w:r>
-              <w:rPr>
-                <w:rFonts w:ascii="Calibri" w:eastAsia="Times New Roman" w:hAnsi="Calibri" w:cs="Calibri"/>
-                <w:b/>
-                <w:bCs/>
-                <w:color w:val="000000"/>
-                <w:lang w:eastAsia="es-CO"/>
-              </w:rPr>
-              <w:t xml:space="preserve"> N</w:t>
-            </w:r>
-            <w:proofErr w:type="gramEnd"/>
-            <w:r>
-              <w:rPr>
-                <w:rFonts w:ascii="Calibri" w:eastAsia="Times New Roman" w:hAnsi="Calibri" w:cs="Calibri"/>
-                <w:b/>
-                <w:bCs/>
-                <w:color w:val="000000"/>
-                <w:lang w:eastAsia="es-CO"/>
-              </w:rPr>
-              <w:t>°</w:t>
+            <w:r>
+              <w:rPr>
+                <w:rFonts w:ascii="Calibri" w:eastAsia="Times New Roman" w:hAnsi="Calibri" w:cs="Calibri"/>
+                <w:b/>
+                <w:bCs/>
+                <w:color w:val="000000"/>
+                <w:lang w:eastAsia="es-CO"/>
+              </w:rPr>
+              <w:t xml:space="preserve">Daily Meeting </w:t>
+            </w:r>
+            <w:r>
+              <w:rPr>
+                <w:rFonts w:ascii="Calibri" w:eastAsia="Times New Roman" w:hAnsi="Calibri" w:cs="Calibri"/>
+                <w:b/>
+                <w:bCs/>
+                <w:color w:val="000000"/>
+                <w:lang w:eastAsia="es-CO"/>
+              </w:rPr>
+              <w:t xml:space="preserve"> N°</w:t>
             </w:r>
           </w:p>
         </w:tc>
@@ -397,6 +341,14 @@
                 <w:lang w:eastAsia="es-CO"/>
               </w:rPr>
               <w:t> </w:t>
+            </w:r>
+            <w:r>
+              <w:rPr>
+                <w:rFonts w:ascii="Calibri" w:eastAsia="Times New Roman" w:hAnsi="Calibri" w:cs="Calibri"/>
+                <w:color w:val="000000"/>
+                <w:lang w:eastAsia="es-CO"/>
+              </w:rPr>
+              <w:t>03/10/2021</w:t>
             </w:r>
           </w:p>
         </w:tc>
@@ -439,20 +391,8 @@
                 <w:color w:val="000000"/>
                 <w:lang w:eastAsia="es-CO"/>
               </w:rPr>
-              <w:t xml:space="preserve">Scrum </w:t>
-            </w:r>
-            <w:proofErr w:type="gramStart"/>
-            <w:r>
-              <w:rPr>
-                <w:rFonts w:ascii="Calibri" w:eastAsia="Times New Roman" w:hAnsi="Calibri" w:cs="Calibri"/>
-                <w:b/>
-                <w:bCs/>
-                <w:color w:val="000000"/>
-                <w:lang w:eastAsia="es-CO"/>
-              </w:rPr>
-              <w:t>Master</w:t>
-            </w:r>
-            <w:proofErr w:type="gramEnd"/>
+              <w:t>Scrum Master</w:t>
+            </w:r>
           </w:p>
         </w:tc>
         <w:tc>
@@ -521,40 +461,16 @@
                 <w:lang w:eastAsia="es-CO"/>
               </w:rPr>
             </w:pPr>
-            <w:proofErr w:type="spellStart"/>
-            <w:r>
-              <w:rPr>
-                <w:rFonts w:ascii="Calibri" w:eastAsia="Times New Roman" w:hAnsi="Calibri" w:cs="Calibri"/>
-                <w:b/>
-                <w:bCs/>
-                <w:color w:val="000000"/>
-                <w:lang w:eastAsia="es-CO"/>
-              </w:rPr>
-              <w:t>Team</w:t>
-            </w:r>
-            <w:proofErr w:type="spellEnd"/>
-            <w:r>
-              <w:rPr>
-                <w:rFonts w:ascii="Calibri" w:eastAsia="Times New Roman" w:hAnsi="Calibri" w:cs="Calibri"/>
-                <w:b/>
-                <w:bCs/>
-                <w:color w:val="000000"/>
-                <w:lang w:eastAsia="es-CO"/>
-              </w:rPr>
-              <w:t xml:space="preserve"> </w:t>
-            </w:r>
-            <w:proofErr w:type="spellStart"/>
-            <w:r>
-              <w:rPr>
-                <w:rFonts w:ascii="Calibri" w:eastAsia="Times New Roman" w:hAnsi="Calibri" w:cs="Calibri"/>
-                <w:b/>
-                <w:bCs/>
-                <w:color w:val="000000"/>
-                <w:lang w:eastAsia="es-CO"/>
-              </w:rPr>
-              <w:t>Developer</w:t>
-            </w:r>
-            <w:proofErr w:type="spellEnd"/>
+            <w:r>
+              <w:rPr>
+                <w:rFonts w:ascii="Calibri" w:eastAsia="Times New Roman" w:hAnsi="Calibri" w:cs="Calibri"/>
+                <w:b/>
+                <w:bCs/>
+                <w:color w:val="000000"/>
+                <w:lang w:eastAsia="es-CO"/>
+              </w:rPr>
+              <w:t>Team Developer</w:t>
+            </w:r>
           </w:p>
         </w:tc>
         <w:tc>
@@ -1149,18 +1065,8 @@
                 <w:color w:val="000000"/>
                 <w:lang w:eastAsia="es-CO"/>
               </w:rPr>
-              <w:t xml:space="preserve">Daniel Alejandro </w:t>
-            </w:r>
-            <w:proofErr w:type="spellStart"/>
-            <w:r>
-              <w:rPr>
-                <w:rFonts w:ascii="Calibri" w:eastAsia="Times New Roman" w:hAnsi="Calibri" w:cs="Calibri"/>
-                <w:color w:val="000000"/>
-                <w:lang w:eastAsia="es-CO"/>
-              </w:rPr>
-              <w:t>Straux</w:t>
-            </w:r>
-            <w:proofErr w:type="spellEnd"/>
+              <w:t>Daniel Alejandro Straux</w:t>
+            </w:r>
           </w:p>
         </w:tc>
         <w:tc>
@@ -1282,16 +1188,8 @@
         <w:rPr>
           <w:lang w:val="es-ES"/>
         </w:rPr>
-        <w:t xml:space="preserve">Sprint </w:t>
+        <w:t>Sprint Review</w:t>
       </w:r>
-      <w:proofErr w:type="spellStart"/>
-      <w:r>
-        <w:rPr>
-          <w:lang w:val="es-ES"/>
-        </w:rPr>
-        <w:t>Review</w:t>
-      </w:r>
-      <w:proofErr w:type="spellEnd"/>
     </w:p>
     <w:p>
       <w:pPr>
@@ -1393,20 +1291,8 @@
                 <w:color w:val="000000"/>
                 <w:lang w:eastAsia="es-CO"/>
               </w:rPr>
-              <w:t xml:space="preserve">Sprint </w:t>
-            </w:r>
-            <w:proofErr w:type="spellStart"/>
-            <w:r>
-              <w:rPr>
-                <w:rFonts w:ascii="Calibri" w:eastAsia="Times New Roman" w:hAnsi="Calibri" w:cs="Calibri"/>
-                <w:b/>
-                <w:bCs/>
-                <w:color w:val="000000"/>
-                <w:lang w:eastAsia="es-CO"/>
-              </w:rPr>
-              <w:t>Review</w:t>
-            </w:r>
-            <w:proofErr w:type="spellEnd"/>
+              <w:t>Sprint Review</w:t>
+            </w:r>
           </w:p>
         </w:tc>
         <w:tc>
@@ -1503,6 +1389,14 @@
                 <w:lang w:eastAsia="es-CO"/>
               </w:rPr>
             </w:pPr>
+            <w:r>
+              <w:rPr>
+                <w:rFonts w:ascii="Calibri" w:eastAsia="Times New Roman" w:hAnsi="Calibri" w:cs="Calibri"/>
+                <w:color w:val="000000"/>
+                <w:lang w:eastAsia="es-CO"/>
+              </w:rPr>
+              <w:t>03/10/2021</w:t>
+            </w:r>
           </w:p>
         </w:tc>
       </w:tr>
@@ -1584,20 +1478,8 @@
                 <w:color w:val="000000"/>
                 <w:lang w:eastAsia="es-CO"/>
               </w:rPr>
-              <w:t xml:space="preserve">Scrum </w:t>
-            </w:r>
-            <w:proofErr w:type="gramStart"/>
-            <w:r>
-              <w:rPr>
-                <w:rFonts w:ascii="Calibri" w:eastAsia="Times New Roman" w:hAnsi="Calibri" w:cs="Calibri"/>
-                <w:b/>
-                <w:bCs/>
-                <w:color w:val="000000"/>
-                <w:lang w:eastAsia="es-CO"/>
-              </w:rPr>
-              <w:t>Master</w:t>
-            </w:r>
-            <w:proofErr w:type="gramEnd"/>
+              <w:t>Scrum Master</w:t>
+            </w:r>
           </w:p>
         </w:tc>
         <w:tc>
@@ -1710,40 +1592,16 @@
                 <w:lang w:eastAsia="es-CO"/>
               </w:rPr>
             </w:pPr>
-            <w:proofErr w:type="spellStart"/>
-            <w:r>
-              <w:rPr>
-                <w:rFonts w:ascii="Calibri" w:eastAsia="Times New Roman" w:hAnsi="Calibri" w:cs="Calibri"/>
-                <w:b/>
-                <w:bCs/>
-                <w:color w:val="000000"/>
-                <w:lang w:eastAsia="es-CO"/>
-              </w:rPr>
-              <w:t>Team</w:t>
-            </w:r>
-            <w:proofErr w:type="spellEnd"/>
-            <w:r>
-              <w:rPr>
-                <w:rFonts w:ascii="Calibri" w:eastAsia="Times New Roman" w:hAnsi="Calibri" w:cs="Calibri"/>
-                <w:b/>
-                <w:bCs/>
-                <w:color w:val="000000"/>
-                <w:lang w:eastAsia="es-CO"/>
-              </w:rPr>
-              <w:t xml:space="preserve"> </w:t>
-            </w:r>
-            <w:proofErr w:type="spellStart"/>
-            <w:r>
-              <w:rPr>
-                <w:rFonts w:ascii="Calibri" w:eastAsia="Times New Roman" w:hAnsi="Calibri" w:cs="Calibri"/>
-                <w:b/>
-                <w:bCs/>
-                <w:color w:val="000000"/>
-                <w:lang w:eastAsia="es-CO"/>
-              </w:rPr>
-              <w:t>Developer</w:t>
-            </w:r>
-            <w:proofErr w:type="spellEnd"/>
+            <w:r>
+              <w:rPr>
+                <w:rFonts w:ascii="Calibri" w:eastAsia="Times New Roman" w:hAnsi="Calibri" w:cs="Calibri"/>
+                <w:b/>
+                <w:bCs/>
+                <w:color w:val="000000"/>
+                <w:lang w:eastAsia="es-CO"/>
+              </w:rPr>
+              <w:t>Team Developer</w:t>
+            </w:r>
           </w:p>
         </w:tc>
         <w:tc>
@@ -1922,6 +1780,14 @@
                 <w:lang w:eastAsia="es-CO"/>
               </w:rPr>
             </w:pPr>
+            <w:r>
+              <w:rPr>
+                <w:rFonts w:ascii="Calibri" w:eastAsia="Times New Roman" w:hAnsi="Calibri" w:cs="Calibri"/>
+                <w:color w:val="000000"/>
+                <w:lang w:eastAsia="es-CO"/>
+              </w:rPr>
+              <w:t>Unificación de información en el repositorio del proyecto.</w:t>
+            </w:r>
           </w:p>
         </w:tc>
         <w:tc>
@@ -2035,6 +1901,14 @@
                 <w:lang w:eastAsia="es-CO"/>
               </w:rPr>
             </w:pPr>
+            <w:r>
+              <w:rPr>
+                <w:rFonts w:ascii="Calibri" w:eastAsia="Times New Roman" w:hAnsi="Calibri" w:cs="Calibri"/>
+                <w:color w:val="000000"/>
+                <w:lang w:eastAsia="es-CO"/>
+              </w:rPr>
+              <w:t>Consolidación de documento con el archivo general del proyecto.</w:t>
+            </w:r>
           </w:p>
         </w:tc>
         <w:tc>
@@ -2150,6 +2024,14 @@
                 <w:lang w:eastAsia="es-CO"/>
               </w:rPr>
             </w:pPr>
+            <w:r>
+              <w:rPr>
+                <w:rFonts w:ascii="Calibri" w:eastAsia="Times New Roman" w:hAnsi="Calibri" w:cs="Calibri"/>
+                <w:color w:val="000000"/>
+                <w:lang w:eastAsia="es-CO"/>
+              </w:rPr>
+              <w:t>Capturas de postman y base de datos.</w:t>
+            </w:r>
           </w:p>
         </w:tc>
         <w:tc>
@@ -2271,6 +2153,14 @@
                 <w:lang w:eastAsia="es-CO"/>
               </w:rPr>
             </w:pPr>
+            <w:r>
+              <w:rPr>
+                <w:rFonts w:ascii="Calibri" w:eastAsia="Times New Roman" w:hAnsi="Calibri" w:cs="Calibri"/>
+                <w:color w:val="000000"/>
+                <w:lang w:eastAsia="es-CO"/>
+              </w:rPr>
+              <w:t>Revisión inicial del documento del sprint 4.</w:t>
+            </w:r>
           </w:p>
         </w:tc>
         <w:tc>
@@ -2357,18 +2247,8 @@
                 <w:color w:val="000000"/>
                 <w:lang w:eastAsia="es-CO"/>
               </w:rPr>
-              <w:t xml:space="preserve">Daniel Alejandro </w:t>
-            </w:r>
-            <w:proofErr w:type="spellStart"/>
-            <w:r>
-              <w:rPr>
-                <w:rFonts w:ascii="Calibri" w:eastAsia="Times New Roman" w:hAnsi="Calibri" w:cs="Calibri"/>
-                <w:color w:val="000000"/>
-                <w:lang w:eastAsia="es-CO"/>
-              </w:rPr>
-              <w:t>Straux</w:t>
-            </w:r>
-            <w:proofErr w:type="spellEnd"/>
+              <w:t>Daniel Alejandro Straux</w:t>
+            </w:r>
           </w:p>
         </w:tc>
         <w:tc>
@@ -2508,16 +2388,8 @@
         <w:rPr>
           <w:lang w:val="es-ES"/>
         </w:rPr>
-        <w:t xml:space="preserve">Sprint </w:t>
+        <w:t>Sprint Restrospective</w:t>
       </w:r>
-      <w:proofErr w:type="spellStart"/>
-      <w:r>
-        <w:rPr>
-          <w:lang w:val="es-ES"/>
-        </w:rPr>
-        <w:t>Restrospective</w:t>
-      </w:r>
-      <w:proofErr w:type="spellEnd"/>
     </w:p>
     <w:p>
       <w:pPr>
@@ -2683,6 +2555,14 @@
               </w:rPr>
               <w:t> </w:t>
             </w:r>
+            <w:r>
+              <w:rPr>
+                <w:rFonts w:ascii="Calibri" w:eastAsia="Times New Roman" w:hAnsi="Calibri" w:cs="Calibri"/>
+                <w:color w:val="000000"/>
+                <w:lang w:eastAsia="es-CO"/>
+              </w:rPr>
+              <w:t>03/10/2021</w:t>
+            </w:r>
           </w:p>
         </w:tc>
       </w:tr>
@@ -2707,40 +2587,16 @@
                 <w:lang w:eastAsia="es-CO"/>
               </w:rPr>
             </w:pPr>
-            <w:proofErr w:type="spellStart"/>
-            <w:r>
-              <w:rPr>
-                <w:rFonts w:ascii="Calibri" w:eastAsia="Times New Roman" w:hAnsi="Calibri" w:cs="Calibri"/>
-                <w:b/>
-                <w:bCs/>
-                <w:color w:val="000000"/>
-                <w:lang w:eastAsia="es-CO"/>
-              </w:rPr>
-              <w:t>Team</w:t>
-            </w:r>
-            <w:proofErr w:type="spellEnd"/>
-            <w:r>
-              <w:rPr>
-                <w:rFonts w:ascii="Calibri" w:eastAsia="Times New Roman" w:hAnsi="Calibri" w:cs="Calibri"/>
-                <w:b/>
-                <w:bCs/>
-                <w:color w:val="000000"/>
-                <w:lang w:eastAsia="es-CO"/>
-              </w:rPr>
-              <w:t xml:space="preserve"> </w:t>
-            </w:r>
-            <w:proofErr w:type="spellStart"/>
-            <w:r>
-              <w:rPr>
-                <w:rFonts w:ascii="Calibri" w:eastAsia="Times New Roman" w:hAnsi="Calibri" w:cs="Calibri"/>
-                <w:b/>
-                <w:bCs/>
-                <w:color w:val="000000"/>
-                <w:lang w:eastAsia="es-CO"/>
-              </w:rPr>
-              <w:t>Developer</w:t>
-            </w:r>
-            <w:proofErr w:type="spellEnd"/>
+            <w:r>
+              <w:rPr>
+                <w:rFonts w:ascii="Calibri" w:eastAsia="Times New Roman" w:hAnsi="Calibri" w:cs="Calibri"/>
+                <w:b/>
+                <w:bCs/>
+                <w:color w:val="000000"/>
+                <w:lang w:eastAsia="es-CO"/>
+              </w:rPr>
+              <w:t>Team Developer</w:t>
+            </w:r>
           </w:p>
         </w:tc>
         <w:tc>
@@ -3244,18 +3100,8 @@
                 <w:color w:val="000000"/>
                 <w:lang w:eastAsia="es-CO"/>
               </w:rPr>
-              <w:t xml:space="preserve">Daniel Alejandro </w:t>
-            </w:r>
-            <w:proofErr w:type="spellStart"/>
-            <w:r>
-              <w:rPr>
-                <w:rFonts w:ascii="Calibri" w:eastAsia="Times New Roman" w:hAnsi="Calibri" w:cs="Calibri"/>
-                <w:color w:val="000000"/>
-                <w:lang w:eastAsia="es-CO"/>
-              </w:rPr>
-              <w:t>Straux</w:t>
-            </w:r>
-            <w:proofErr w:type="spellEnd"/>
+              <w:t>Daniel Alejandro Straux</w:t>
+            </w:r>
           </w:p>
         </w:tc>
         <w:tc>

</xml_diff>

<commit_message>
Entrega de sprint 4
Sprint 4
</commit_message>
<xml_diff>
--- a/Documentacion/Sprint 4/G3-Proyecto-WEB-Sprint 4.docx
+++ b/Documentacion/Sprint 4/G3-Proyecto-WEB-Sprint 4.docx
@@ -5,7 +5,6 @@
     <w:p>
       <w:pPr>
         <w:pStyle w:val="Ttulo1"/>
-        <w:jc w:val="center"/>
         <w:rPr>
           <w:lang w:val="es-ES"/>
         </w:rPr>
@@ -14,13 +13,7 @@
         <w:rPr>
           <w:lang w:val="es-ES"/>
         </w:rPr>
-        <w:t xml:space="preserve">GRUPO 3 - </w:t>
-      </w:r>
-      <w:r>
-        <w:rPr>
-          <w:lang w:val="es-ES"/>
-        </w:rPr>
-        <w:t xml:space="preserve">DOCUMENTO SPRINT </w:t>
+        <w:t xml:space="preserve">SPRINT </w:t>
       </w:r>
       <w:r>
         <w:rPr>
@@ -1323,7 +1316,18 @@
                 <w:color w:val="000000"/>
                 <w:lang w:eastAsia="es-CO"/>
               </w:rPr>
-              <w:t xml:space="preserve"> N</w:t>
+              <w:t xml:space="preserve"> </w:t>
+            </w:r>
+            <w:proofErr w:type="spellStart"/>
+            <w:r>
+              <w:rPr>
+                <w:rFonts w:ascii="Calibri" w:eastAsia="Times New Roman" w:hAnsi="Calibri" w:cs="Calibri"/>
+                <w:b/>
+                <w:bCs/>
+                <w:color w:val="000000"/>
+                <w:lang w:eastAsia="es-CO"/>
+              </w:rPr>
+              <w:t>N</w:t>
             </w:r>
             <w:proofErr w:type="gramEnd"/>
             <w:r>
@@ -1336,6 +1340,7 @@
               </w:rPr>
               <w:t>°</w:t>
             </w:r>
+            <w:proofErr w:type="spellEnd"/>
           </w:p>
         </w:tc>
         <w:tc>
@@ -1572,40 +1577,16 @@
                 <w:lang w:eastAsia="es-CO"/>
               </w:rPr>
             </w:pPr>
-            <w:proofErr w:type="spellStart"/>
-            <w:r>
-              <w:rPr>
-                <w:rFonts w:ascii="Calibri" w:eastAsia="Times New Roman" w:hAnsi="Calibri" w:cs="Calibri"/>
-                <w:b/>
-                <w:bCs/>
-                <w:color w:val="000000"/>
-                <w:lang w:eastAsia="es-CO"/>
-              </w:rPr>
-              <w:t>Team</w:t>
-            </w:r>
-            <w:proofErr w:type="spellEnd"/>
-            <w:r>
-              <w:rPr>
-                <w:rFonts w:ascii="Calibri" w:eastAsia="Times New Roman" w:hAnsi="Calibri" w:cs="Calibri"/>
-                <w:b/>
-                <w:bCs/>
-                <w:color w:val="000000"/>
-                <w:lang w:eastAsia="es-CO"/>
-              </w:rPr>
-              <w:t xml:space="preserve"> </w:t>
-            </w:r>
-            <w:proofErr w:type="spellStart"/>
-            <w:r>
-              <w:rPr>
-                <w:rFonts w:ascii="Calibri" w:eastAsia="Times New Roman" w:hAnsi="Calibri" w:cs="Calibri"/>
-                <w:b/>
-                <w:bCs/>
-                <w:color w:val="000000"/>
-                <w:lang w:eastAsia="es-CO"/>
-              </w:rPr>
-              <w:t>Developer</w:t>
-            </w:r>
-            <w:proofErr w:type="spellEnd"/>
+            <w:r>
+              <w:rPr>
+                <w:rFonts w:ascii="Calibri" w:eastAsia="Times New Roman" w:hAnsi="Calibri" w:cs="Calibri"/>
+                <w:b/>
+                <w:bCs/>
+                <w:color w:val="000000"/>
+                <w:lang w:eastAsia="es-CO"/>
+              </w:rPr>
+              <w:t>Team Developer</w:t>
+            </w:r>
           </w:p>
         </w:tc>
         <w:tc>
@@ -2910,40 +2891,16 @@
                 <w:lang w:eastAsia="es-CO"/>
               </w:rPr>
             </w:pPr>
-            <w:proofErr w:type="spellStart"/>
-            <w:r>
-              <w:rPr>
-                <w:rFonts w:ascii="Calibri" w:eastAsia="Times New Roman" w:hAnsi="Calibri" w:cs="Calibri"/>
-                <w:b/>
-                <w:bCs/>
-                <w:color w:val="000000"/>
-                <w:lang w:eastAsia="es-CO"/>
-              </w:rPr>
-              <w:t>Team</w:t>
-            </w:r>
-            <w:proofErr w:type="spellEnd"/>
-            <w:r>
-              <w:rPr>
-                <w:rFonts w:ascii="Calibri" w:eastAsia="Times New Roman" w:hAnsi="Calibri" w:cs="Calibri"/>
-                <w:b/>
-                <w:bCs/>
-                <w:color w:val="000000"/>
-                <w:lang w:eastAsia="es-CO"/>
-              </w:rPr>
-              <w:t xml:space="preserve"> </w:t>
-            </w:r>
-            <w:proofErr w:type="spellStart"/>
-            <w:r>
-              <w:rPr>
-                <w:rFonts w:ascii="Calibri" w:eastAsia="Times New Roman" w:hAnsi="Calibri" w:cs="Calibri"/>
-                <w:b/>
-                <w:bCs/>
-                <w:color w:val="000000"/>
-                <w:lang w:eastAsia="es-CO"/>
-              </w:rPr>
-              <w:t>Developer</w:t>
-            </w:r>
-            <w:proofErr w:type="spellEnd"/>
+            <w:r>
+              <w:rPr>
+                <w:rFonts w:ascii="Calibri" w:eastAsia="Times New Roman" w:hAnsi="Calibri" w:cs="Calibri"/>
+                <w:b/>
+                <w:bCs/>
+                <w:color w:val="000000"/>
+                <w:lang w:eastAsia="es-CO"/>
+              </w:rPr>
+              <w:t>Team Developer</w:t>
+            </w:r>
           </w:p>
         </w:tc>
         <w:tc>
@@ -4012,40 +3969,16 @@
                 <w:lang w:eastAsia="es-CO"/>
               </w:rPr>
             </w:pPr>
-            <w:proofErr w:type="spellStart"/>
-            <w:r>
-              <w:rPr>
-                <w:rFonts w:ascii="Calibri" w:eastAsia="Times New Roman" w:hAnsi="Calibri" w:cs="Calibri"/>
-                <w:b/>
-                <w:bCs/>
-                <w:color w:val="000000"/>
-                <w:lang w:eastAsia="es-CO"/>
-              </w:rPr>
-              <w:t>Team</w:t>
-            </w:r>
-            <w:proofErr w:type="spellEnd"/>
-            <w:r>
-              <w:rPr>
-                <w:rFonts w:ascii="Calibri" w:eastAsia="Times New Roman" w:hAnsi="Calibri" w:cs="Calibri"/>
-                <w:b/>
-                <w:bCs/>
-                <w:color w:val="000000"/>
-                <w:lang w:eastAsia="es-CO"/>
-              </w:rPr>
-              <w:t xml:space="preserve"> </w:t>
-            </w:r>
-            <w:proofErr w:type="spellStart"/>
-            <w:r>
-              <w:rPr>
-                <w:rFonts w:ascii="Calibri" w:eastAsia="Times New Roman" w:hAnsi="Calibri" w:cs="Calibri"/>
-                <w:b/>
-                <w:bCs/>
-                <w:color w:val="000000"/>
-                <w:lang w:eastAsia="es-CO"/>
-              </w:rPr>
-              <w:t>Developer</w:t>
-            </w:r>
-            <w:proofErr w:type="spellEnd"/>
+            <w:r>
+              <w:rPr>
+                <w:rFonts w:ascii="Calibri" w:eastAsia="Times New Roman" w:hAnsi="Calibri" w:cs="Calibri"/>
+                <w:b/>
+                <w:bCs/>
+                <w:color w:val="000000"/>
+                <w:lang w:eastAsia="es-CO"/>
+              </w:rPr>
+              <w:t>Team Developer</w:t>
+            </w:r>
           </w:p>
         </w:tc>
         <w:tc>

</xml_diff>